<commit_message>
5530 HW 4 - Multiple fixes
</commit_message>
<xml_diff>
--- a/cs5530/hw4/5530_hw4.docx
+++ b/cs5530/hw4/5530_hw4.docx
@@ -67,17 +67,8 @@
                 <w:b/>
                 <w:bCs/>
               </w:rPr>
-              <w:t>T</w:t>
-            </w:r>
-            <w:proofErr w:type="gramStart"/>
-            <w:r>
-              <w:rPr>
-                <w:b/>
-                <w:bCs/>
-              </w:rPr>
-              <w:t>1.A</w:t>
-            </w:r>
-            <w:proofErr w:type="gramEnd"/>
+              <w:t>T1.A</w:t>
+            </w:r>
           </w:p>
         </w:tc>
         <w:tc>
@@ -136,17 +127,8 @@
                 <w:b/>
                 <w:bCs/>
               </w:rPr>
-              <w:t>T</w:t>
-            </w:r>
-            <w:proofErr w:type="gramStart"/>
-            <w:r>
-              <w:rPr>
-                <w:b/>
-                <w:bCs/>
-              </w:rPr>
-              <w:t>2.A</w:t>
-            </w:r>
-            <w:proofErr w:type="gramEnd"/>
+              <w:t>T2.A</w:t>
+            </w:r>
           </w:p>
         </w:tc>
         <w:tc>
@@ -360,17 +342,8 @@
                 <w:b/>
                 <w:bCs/>
               </w:rPr>
-              <w:t>T</w:t>
-            </w:r>
-            <w:proofErr w:type="gramStart"/>
-            <w:r>
-              <w:rPr>
-                <w:b/>
-                <w:bCs/>
-              </w:rPr>
-              <w:t>1.A</w:t>
-            </w:r>
-            <w:proofErr w:type="gramEnd"/>
+              <w:t>T1.A</w:t>
+            </w:r>
           </w:p>
         </w:tc>
         <w:tc>
@@ -429,17 +402,8 @@
                 <w:b/>
                 <w:bCs/>
               </w:rPr>
-              <w:t>T</w:t>
-            </w:r>
-            <w:proofErr w:type="gramStart"/>
-            <w:r>
-              <w:rPr>
-                <w:b/>
-                <w:bCs/>
-              </w:rPr>
-              <w:t>2.A</w:t>
-            </w:r>
-            <w:proofErr w:type="gramEnd"/>
+              <w:t>T2.A</w:t>
+            </w:r>
           </w:p>
         </w:tc>
         <w:tc>
@@ -887,17 +851,8 @@
                 <w:b/>
                 <w:bCs/>
               </w:rPr>
-              <w:t>T</w:t>
-            </w:r>
-            <w:proofErr w:type="gramStart"/>
-            <w:r>
-              <w:rPr>
-                <w:b/>
-                <w:bCs/>
-              </w:rPr>
-              <w:t>1.A</w:t>
-            </w:r>
-            <w:proofErr w:type="gramEnd"/>
+              <w:t>T1.A</w:t>
+            </w:r>
           </w:p>
         </w:tc>
         <w:tc>
@@ -956,17 +911,8 @@
                 <w:b/>
                 <w:bCs/>
               </w:rPr>
-              <w:t>T</w:t>
-            </w:r>
-            <w:proofErr w:type="gramStart"/>
-            <w:r>
-              <w:rPr>
-                <w:b/>
-                <w:bCs/>
-              </w:rPr>
-              <w:t>2.A</w:t>
-            </w:r>
-            <w:proofErr w:type="gramEnd"/>
+              <w:t>T2.A</w:t>
+            </w:r>
           </w:p>
         </w:tc>
         <w:tc>
@@ -1116,16 +1062,8 @@
         <w:rPr>
           <w:vertAlign w:val="subscript"/>
         </w:rPr>
-        <w:t>T2.x==T3.x&amp;&amp;T</w:t>
-      </w:r>
-      <w:proofErr w:type="gramStart"/>
-      <w:r>
-        <w:rPr>
-          <w:vertAlign w:val="subscript"/>
-        </w:rPr>
-        <w:t>2.y==T3.y</w:t>
-      </w:r>
-      <w:proofErr w:type="gramEnd"/>
+        <w:t>T2.x==T3.x&amp;&amp;T2.y==T3.y</w:t>
+      </w:r>
       <w:r>
         <w:t>(</w:t>
       </w:r>
@@ -1171,10 +1109,7 @@
         <w:t xml:space="preserve"> </w:t>
       </w:r>
       <w:r>
-        <w:t>(</w:t>
-      </w:r>
-      <w:r>
-        <w:t>π</w:t>
+        <w:t>(π</w:t>
       </w:r>
       <w:r>
         <w:rPr>
@@ -1183,10 +1118,7 @@
         <w:t>x</w:t>
       </w:r>
       <w:r>
-        <w:t>(T2)</w:t>
-      </w:r>
-      <w:r>
-        <w:t xml:space="preserve"> – T1)</w:t>
+        <w:t>(T2) – T1)</w:t>
       </w:r>
     </w:p>
     <w:p>
@@ -1205,7 +1137,6 @@
       <w:r>
         <w:t>π</w:t>
       </w:r>
-      <w:proofErr w:type="gramStart"/>
       <w:r>
         <w:rPr>
           <w:vertAlign w:val="subscript"/>
@@ -1215,7 +1146,6 @@
       <w:r>
         <w:t>(</w:t>
       </w:r>
-      <w:proofErr w:type="gramEnd"/>
       <w:r>
         <w:t>σ</w:t>
       </w:r>
@@ -1274,10 +1204,7 @@
         <w:t>T2</w:t>
       </w:r>
       <w:r>
-        <w:t xml:space="preserve"> × T3)</w:t>
-      </w:r>
-      <w:r>
-        <w:t>)</w:t>
+        <w:t xml:space="preserve"> × T3))</w:t>
       </w:r>
     </w:p>
     <w:p>
@@ -1404,7 +1331,6 @@
       <w:r>
         <w:t>π</w:t>
       </w:r>
-      <w:proofErr w:type="gramStart"/>
       <w:r>
         <w:rPr>
           <w:vertAlign w:val="subscript"/>
@@ -1412,11 +1338,7 @@
         <w:t>Name</w:t>
       </w:r>
       <w:r>
-        <w:t>(</w:t>
-      </w:r>
-      <w:proofErr w:type="gramEnd"/>
-      <w:r>
-        <w:t xml:space="preserve">Players </w:t>
+        <w:t xml:space="preserve">(Players </w:t>
       </w:r>
       <w:r>
         <w:rPr>
@@ -1466,7 +1388,6 @@
       <w:r>
         <w:t>π</w:t>
       </w:r>
-      <w:proofErr w:type="gramStart"/>
       <w:r>
         <w:rPr>
           <w:vertAlign w:val="subscript"/>
@@ -1477,7 +1398,6 @@
         <w:t>(</w:t>
       </w:r>
       <w:proofErr w:type="spellStart"/>
-      <w:proofErr w:type="gramEnd"/>
       <w:r>
         <w:t>σ</w:t>
       </w:r>
@@ -1545,13 +1465,8 @@
           <w:numId w:val="3"/>
         </w:numPr>
       </w:pPr>
-      <w:proofErr w:type="gramStart"/>
-      <w:r>
-        <w:t>ρ(</w:t>
-      </w:r>
-      <w:proofErr w:type="gramEnd"/>
-      <w:r>
-        <w:t xml:space="preserve">GamesIn2018, </w:t>
+      <w:r>
+        <w:t xml:space="preserve">ρ(GamesIn2018, </w:t>
       </w:r>
       <w:proofErr w:type="spellStart"/>
       <w:r>
@@ -1590,19 +1505,22 @@
       <w:r>
         <w:t>π</w:t>
       </w:r>
-      <w:proofErr w:type="gramStart"/>
-      <w:r>
-        <w:rPr>
-          <w:vertAlign w:val="subscript"/>
-        </w:rPr>
-        <w:t>Name</w:t>
-      </w:r>
-      <w:r>
-        <w:t>(</w:t>
-      </w:r>
-      <w:proofErr w:type="gramEnd"/>
-      <w:r>
-        <w:t xml:space="preserve">Players </w:t>
+      <w:proofErr w:type="spellStart"/>
+      <w:r>
+        <w:rPr>
+          <w:vertAlign w:val="subscript"/>
+        </w:rPr>
+        <w:t>Events.N</w:t>
+      </w:r>
+      <w:r>
+        <w:rPr>
+          <w:vertAlign w:val="subscript"/>
+        </w:rPr>
+        <w:t>ame</w:t>
+      </w:r>
+      <w:proofErr w:type="spellEnd"/>
+      <w:r>
+        <w:t xml:space="preserve">(Players </w:t>
       </w:r>
       <w:r>
         <w:rPr>
@@ -1677,12 +1595,10 @@
           <w:numId w:val="3"/>
         </w:numPr>
       </w:pPr>
-      <w:proofErr w:type="gramStart"/>
       <w:r>
         <w:t>ρ(</w:t>
       </w:r>
       <w:proofErr w:type="spellStart"/>
-      <w:proofErr w:type="gramEnd"/>
       <w:r>
         <w:t>GamesCarlsen</w:t>
       </w:r>
@@ -1693,328 +1609,315 @@
         <w:t>W</w:t>
       </w:r>
       <w:r>
+        <w:t>hit</w:t>
+      </w:r>
+      <w:r>
+        <w:t>e</w:t>
+      </w:r>
+      <w:proofErr w:type="spellEnd"/>
+      <w:r>
+        <w:t xml:space="preserve">, </w:t>
+      </w:r>
+      <w:proofErr w:type="spellStart"/>
+      <w:r>
+        <w:t>σ</w:t>
+      </w:r>
+      <w:r>
+        <w:rPr>
+          <w:vertAlign w:val="subscript"/>
+        </w:rPr>
+        <w:t>Name</w:t>
+      </w:r>
+      <w:proofErr w:type="spellEnd"/>
+      <w:r>
+        <w:rPr>
+          <w:vertAlign w:val="subscript"/>
+        </w:rPr>
+        <w:t>=="Magnus Carlsen"</w:t>
+      </w:r>
+      <w:r>
+        <w:t xml:space="preserve">(Players) </w:t>
+      </w:r>
+      <w:r>
+        <w:rPr>
+          <w:rFonts w:ascii="MS Gothic" w:eastAsia="MS Gothic" w:hAnsi="MS Gothic" w:cs="MS Gothic"/>
+        </w:rPr>
+        <w:t>⋈</w:t>
+      </w:r>
+      <w:proofErr w:type="spellStart"/>
+      <w:r>
+        <w:rPr>
+          <w:vertAlign w:val="subscript"/>
+        </w:rPr>
+        <w:t>pID</w:t>
+      </w:r>
+      <w:proofErr w:type="spellEnd"/>
+      <w:r>
+        <w:rPr>
+          <w:vertAlign w:val="subscript"/>
+        </w:rPr>
+        <w:t>==</w:t>
+      </w:r>
+      <w:proofErr w:type="spellStart"/>
+      <w:r>
+        <w:rPr>
+          <w:vertAlign w:val="subscript"/>
+        </w:rPr>
+        <w:t>wpID</w:t>
+      </w:r>
+      <w:proofErr w:type="spellEnd"/>
+      <w:r>
+        <w:t xml:space="preserve"> Games)</w:t>
+      </w:r>
+    </w:p>
+    <w:p>
+      <w:pPr>
+        <w:pStyle w:val="ListParagraph"/>
+      </w:pPr>
+      <w:r>
+        <w:t>ρ(</w:t>
+      </w:r>
+      <w:proofErr w:type="spellStart"/>
+      <w:r>
+        <w:t>GamesCarlse</w:t>
+      </w:r>
+      <w:r>
+        <w:t>nPlayed</w:t>
+      </w:r>
+      <w:r>
+        <w:t>B</w:t>
+      </w:r>
+      <w:r>
+        <w:t>lack</w:t>
+      </w:r>
+      <w:proofErr w:type="spellEnd"/>
+      <w:r>
+        <w:t xml:space="preserve">, </w:t>
+      </w:r>
+      <w:proofErr w:type="spellStart"/>
+      <w:r>
+        <w:t>σ</w:t>
+      </w:r>
+      <w:r>
+        <w:rPr>
+          <w:vertAlign w:val="subscript"/>
+        </w:rPr>
+        <w:t>Name</w:t>
+      </w:r>
+      <w:proofErr w:type="spellEnd"/>
+      <w:r>
+        <w:rPr>
+          <w:vertAlign w:val="subscript"/>
+        </w:rPr>
+        <w:t>=="Magnus Carlsen"</w:t>
+      </w:r>
+      <w:r>
+        <w:t xml:space="preserve">(Players) </w:t>
+      </w:r>
+      <w:r>
+        <w:rPr>
+          <w:rFonts w:ascii="MS Gothic" w:eastAsia="MS Gothic" w:hAnsi="MS Gothic" w:cs="MS Gothic"/>
+        </w:rPr>
+        <w:t>⋈</w:t>
+      </w:r>
+      <w:proofErr w:type="spellStart"/>
+      <w:r>
+        <w:rPr>
+          <w:vertAlign w:val="subscript"/>
+        </w:rPr>
+        <w:t>pID</w:t>
+      </w:r>
+      <w:proofErr w:type="spellEnd"/>
+      <w:r>
+        <w:rPr>
+          <w:vertAlign w:val="subscript"/>
+        </w:rPr>
+        <w:t>==</w:t>
+      </w:r>
+      <w:proofErr w:type="spellStart"/>
+      <w:r>
+        <w:rPr>
+          <w:vertAlign w:val="subscript"/>
+        </w:rPr>
+        <w:t>b</w:t>
+      </w:r>
+      <w:r>
+        <w:rPr>
+          <w:vertAlign w:val="subscript"/>
+        </w:rPr>
+        <w:t>pID</w:t>
+      </w:r>
+      <w:proofErr w:type="spellEnd"/>
+      <w:r>
+        <w:t xml:space="preserve"> Games)</w:t>
+      </w:r>
+    </w:p>
+    <w:p>
+      <w:pPr>
+        <w:pStyle w:val="ListParagraph"/>
+        <w:ind w:left="2610" w:hanging="1890"/>
+      </w:pPr>
+      <w:r>
+        <w:t>ρ(</w:t>
+      </w:r>
+      <w:proofErr w:type="spellStart"/>
+      <w:r>
+        <w:t>GamesCarlsenLost</w:t>
+      </w:r>
+      <w:proofErr w:type="spellEnd"/>
+      <w:r>
+        <w:t>,</w:t>
+      </w:r>
+    </w:p>
+    <w:p>
+      <w:pPr>
+        <w:pStyle w:val="ListParagraph"/>
+        <w:ind w:left="2610" w:hanging="1890"/>
+      </w:pPr>
+      <w:r>
+        <w:t xml:space="preserve">    </w:t>
+      </w:r>
+      <w:proofErr w:type="spellStart"/>
+      <w:r>
+        <w:t>σ</w:t>
+      </w:r>
+      <w:r>
+        <w:rPr>
+          <w:vertAlign w:val="subscript"/>
+        </w:rPr>
+        <w:t>Result</w:t>
+      </w:r>
+      <w:proofErr w:type="spellEnd"/>
+      <w:r>
+        <w:rPr>
+          <w:vertAlign w:val="subscript"/>
+        </w:rPr>
+        <w:t>=="W"</w:t>
+      </w:r>
+      <w:r>
+        <w:t>(</w:t>
+      </w:r>
+      <w:proofErr w:type="spellStart"/>
+      <w:r>
+        <w:t>GamesCarlsen</w:t>
+      </w:r>
+      <w:r>
+        <w:t>PlayedB</w:t>
+      </w:r>
+      <w:r>
+        <w:t>lack</w:t>
+      </w:r>
+      <w:proofErr w:type="spellEnd"/>
+      <w:r>
+        <w:t>)</w:t>
+      </w:r>
+      <w:r>
+        <w:t xml:space="preserve"> </w:t>
+      </w:r>
+      <w:r>
+        <w:rPr>
+          <w:rFonts w:hint="eastAsia"/>
+        </w:rPr>
+        <w:t>∪</w:t>
+      </w:r>
+      <w:r>
+        <w:rPr>
+          <w:rFonts w:hint="eastAsia"/>
+        </w:rPr>
+        <w:t xml:space="preserve"> </w:t>
+      </w:r>
+      <w:proofErr w:type="spellStart"/>
+      <w:r>
+        <w:t>σ</w:t>
+      </w:r>
+      <w:r>
+        <w:rPr>
+          <w:vertAlign w:val="subscript"/>
+        </w:rPr>
+        <w:t>Result</w:t>
+      </w:r>
+      <w:proofErr w:type="spellEnd"/>
+      <w:r>
+        <w:rPr>
+          <w:vertAlign w:val="subscript"/>
+        </w:rPr>
+        <w:t>=="</w:t>
+      </w:r>
+      <w:r>
+        <w:rPr>
+          <w:vertAlign w:val="subscript"/>
+        </w:rPr>
+        <w:t>B</w:t>
+      </w:r>
+      <w:r>
+        <w:rPr>
+          <w:vertAlign w:val="subscript"/>
+        </w:rPr>
+        <w:t>"</w:t>
+      </w:r>
+      <w:r>
+        <w:t>(</w:t>
+      </w:r>
+      <w:proofErr w:type="spellStart"/>
+      <w:r>
+        <w:t>GamesCarlsen</w:t>
+      </w:r>
+      <w:r>
+        <w:t>Played</w:t>
+      </w:r>
+      <w:r>
+        <w:t>W</w:t>
+      </w:r>
+      <w:r>
         <w:t>hite</w:t>
       </w:r>
       <w:proofErr w:type="spellEnd"/>
       <w:r>
-        <w:t xml:space="preserve">, </w:t>
-      </w:r>
-      <w:proofErr w:type="spellStart"/>
-      <w:r>
-        <w:t>σ</w:t>
-      </w:r>
-      <w:r>
-        <w:rPr>
-          <w:vertAlign w:val="subscript"/>
-        </w:rPr>
-        <w:t>Name</w:t>
-      </w:r>
-      <w:proofErr w:type="spellEnd"/>
-      <w:r>
-        <w:rPr>
-          <w:vertAlign w:val="subscript"/>
-        </w:rPr>
-        <w:t>=="Magnus Carlsen"</w:t>
-      </w:r>
-      <w:r>
-        <w:t>(Players</w:t>
-      </w:r>
-      <w:r>
-        <w:t>)</w:t>
+        <w:t>))</w:t>
+      </w:r>
+    </w:p>
+    <w:p>
+      <w:pPr>
+        <w:pStyle w:val="ListParagraph"/>
+      </w:pPr>
+      <w:r>
+        <w:t>π</w:t>
+      </w:r>
+      <w:proofErr w:type="spellStart"/>
+      <w:r>
+        <w:rPr>
+          <w:vertAlign w:val="subscript"/>
+        </w:rPr>
+        <w:t>Events.N</w:t>
+      </w:r>
+      <w:r>
+        <w:rPr>
+          <w:vertAlign w:val="subscript"/>
+        </w:rPr>
+        <w:t>ame</w:t>
+      </w:r>
+      <w:proofErr w:type="spellEnd"/>
+      <w:r>
+        <w:rPr>
+          <w:vertAlign w:val="subscript"/>
+        </w:rPr>
+        <w:t>, Year</w:t>
+      </w:r>
+      <w:r>
+        <w:t xml:space="preserve">(Events </w:t>
+      </w:r>
+      <w:r>
+        <w:rPr>
+          <w:rFonts w:ascii="MS Gothic" w:eastAsia="MS Gothic" w:hAnsi="MS Gothic" w:cs="MS Gothic"/>
+        </w:rPr>
+        <w:t>⋈</w:t>
       </w:r>
       <w:r>
         <w:t xml:space="preserve"> </w:t>
       </w:r>
-      <w:r>
-        <w:rPr>
-          <w:rFonts w:ascii="MS Gothic" w:eastAsia="MS Gothic" w:hAnsi="MS Gothic" w:cs="MS Gothic"/>
-        </w:rPr>
-        <w:t>⋈</w:t>
-      </w:r>
-      <w:proofErr w:type="spellStart"/>
-      <w:r>
-        <w:rPr>
-          <w:vertAlign w:val="subscript"/>
-        </w:rPr>
-        <w:t>pID</w:t>
-      </w:r>
-      <w:proofErr w:type="spellEnd"/>
-      <w:r>
-        <w:rPr>
-          <w:vertAlign w:val="subscript"/>
-        </w:rPr>
-        <w:t>==</w:t>
-      </w:r>
-      <w:proofErr w:type="spellStart"/>
-      <w:r>
-        <w:rPr>
-          <w:vertAlign w:val="subscript"/>
-        </w:rPr>
-        <w:t>wpID</w:t>
-      </w:r>
-      <w:proofErr w:type="spellEnd"/>
-      <w:r>
-        <w:t xml:space="preserve"> Games)</w:t>
-      </w:r>
-    </w:p>
-    <w:p>
-      <w:pPr>
-        <w:pStyle w:val="ListParagraph"/>
-      </w:pPr>
-      <w:proofErr w:type="gramStart"/>
-      <w:r>
-        <w:t>ρ(</w:t>
-      </w:r>
-      <w:proofErr w:type="spellStart"/>
-      <w:proofErr w:type="gramEnd"/>
-      <w:r>
-        <w:t>GamesCarlse</w:t>
-      </w:r>
-      <w:r>
-        <w:t>nPlayed</w:t>
-      </w:r>
-      <w:r>
-        <w:t>B</w:t>
-      </w:r>
-      <w:r>
-        <w:t>lack</w:t>
-      </w:r>
-      <w:proofErr w:type="spellEnd"/>
-      <w:r>
-        <w:t xml:space="preserve">, </w:t>
-      </w:r>
-      <w:proofErr w:type="spellStart"/>
-      <w:r>
-        <w:t>σ</w:t>
-      </w:r>
-      <w:r>
-        <w:rPr>
-          <w:vertAlign w:val="subscript"/>
-        </w:rPr>
-        <w:t>Name</w:t>
-      </w:r>
-      <w:proofErr w:type="spellEnd"/>
-      <w:r>
-        <w:rPr>
-          <w:vertAlign w:val="subscript"/>
-        </w:rPr>
-        <w:t>=="Magnus Carlsen"</w:t>
-      </w:r>
-      <w:r>
-        <w:t xml:space="preserve">(Players) </w:t>
-      </w:r>
-      <w:r>
-        <w:rPr>
-          <w:rFonts w:ascii="MS Gothic" w:eastAsia="MS Gothic" w:hAnsi="MS Gothic" w:cs="MS Gothic"/>
-        </w:rPr>
-        <w:t>⋈</w:t>
-      </w:r>
-      <w:proofErr w:type="spellStart"/>
-      <w:r>
-        <w:rPr>
-          <w:vertAlign w:val="subscript"/>
-        </w:rPr>
-        <w:t>pID</w:t>
-      </w:r>
-      <w:proofErr w:type="spellEnd"/>
-      <w:r>
-        <w:rPr>
-          <w:vertAlign w:val="subscript"/>
-        </w:rPr>
-        <w:t>==</w:t>
-      </w:r>
-      <w:proofErr w:type="spellStart"/>
-      <w:r>
-        <w:rPr>
-          <w:vertAlign w:val="subscript"/>
-        </w:rPr>
-        <w:t>b</w:t>
-      </w:r>
-      <w:r>
-        <w:rPr>
-          <w:vertAlign w:val="subscript"/>
-        </w:rPr>
-        <w:t>pID</w:t>
-      </w:r>
-      <w:proofErr w:type="spellEnd"/>
-      <w:r>
-        <w:t xml:space="preserve"> Games)</w:t>
-      </w:r>
-    </w:p>
-    <w:p>
-      <w:pPr>
-        <w:pStyle w:val="ListParagraph"/>
-        <w:ind w:left="2610" w:hanging="1890"/>
-      </w:pPr>
-      <w:proofErr w:type="gramStart"/>
-      <w:r>
-        <w:t>ρ(</w:t>
-      </w:r>
-      <w:proofErr w:type="spellStart"/>
-      <w:proofErr w:type="gramEnd"/>
-      <w:r>
-        <w:t>GamesCarlsen</w:t>
-      </w:r>
-      <w:r>
-        <w:t>Lost</w:t>
-      </w:r>
-      <w:proofErr w:type="spellEnd"/>
-      <w:r>
-        <w:t>,</w:t>
-      </w:r>
-    </w:p>
-    <w:p>
-      <w:pPr>
-        <w:pStyle w:val="ListParagraph"/>
-        <w:ind w:left="2610" w:hanging="1890"/>
-      </w:pPr>
-      <w:r>
-        <w:t xml:space="preserve">    </w:t>
-      </w:r>
-      <w:proofErr w:type="spellStart"/>
-      <w:r>
-        <w:t>σ</w:t>
-      </w:r>
-      <w:r>
-        <w:rPr>
-          <w:vertAlign w:val="subscript"/>
-        </w:rPr>
-        <w:t>Result</w:t>
-      </w:r>
-      <w:proofErr w:type="spellEnd"/>
-      <w:r>
-        <w:rPr>
-          <w:vertAlign w:val="subscript"/>
-        </w:rPr>
-        <w:t>=="W"</w:t>
-      </w:r>
-      <w:r>
-        <w:t>(</w:t>
-      </w:r>
-      <w:proofErr w:type="spellStart"/>
-      <w:r>
-        <w:t>GamesCarlsen</w:t>
-      </w:r>
-      <w:r>
-        <w:t>PlayedB</w:t>
-      </w:r>
-      <w:r>
-        <w:t>lack</w:t>
-      </w:r>
-      <w:proofErr w:type="spellEnd"/>
-      <w:r>
-        <w:t>)</w:t>
-      </w:r>
-      <w:r>
-        <w:t xml:space="preserve"> </w:t>
-      </w:r>
-      <w:r>
-        <w:rPr>
-          <w:rFonts w:hint="eastAsia"/>
-        </w:rPr>
-        <w:t>∪</w:t>
-      </w:r>
-      <w:r>
-        <w:rPr>
-          <w:rFonts w:hint="eastAsia"/>
-        </w:rPr>
-        <w:t xml:space="preserve"> </w:t>
-      </w:r>
-      <w:proofErr w:type="spellStart"/>
-      <w:r>
-        <w:t>σ</w:t>
-      </w:r>
-      <w:r>
-        <w:rPr>
-          <w:vertAlign w:val="subscript"/>
-        </w:rPr>
-        <w:t>Result</w:t>
-      </w:r>
-      <w:proofErr w:type="spellEnd"/>
-      <w:r>
-        <w:rPr>
-          <w:vertAlign w:val="subscript"/>
-        </w:rPr>
-        <w:t>=="</w:t>
-      </w:r>
-      <w:r>
-        <w:rPr>
-          <w:vertAlign w:val="subscript"/>
-        </w:rPr>
-        <w:t>B</w:t>
-      </w:r>
-      <w:r>
-        <w:rPr>
-          <w:vertAlign w:val="subscript"/>
-        </w:rPr>
-        <w:t>"</w:t>
-      </w:r>
-      <w:r>
-        <w:t>(</w:t>
-      </w:r>
-      <w:proofErr w:type="spellStart"/>
-      <w:r>
-        <w:t>GamesCarlsen</w:t>
-      </w:r>
-      <w:r>
-        <w:t>Played</w:t>
-      </w:r>
-      <w:r>
-        <w:t>W</w:t>
-      </w:r>
-      <w:r>
-        <w:t>hite</w:t>
-      </w:r>
-      <w:proofErr w:type="spellEnd"/>
-      <w:r>
-        <w:t>))</w:t>
-      </w:r>
-    </w:p>
-    <w:p>
-      <w:pPr>
-        <w:pStyle w:val="ListParagraph"/>
-      </w:pPr>
-      <w:r>
-        <w:t>π</w:t>
-      </w:r>
-      <w:r>
-        <w:rPr>
-          <w:vertAlign w:val="subscript"/>
-        </w:rPr>
-        <w:t xml:space="preserve">Name, </w:t>
-      </w:r>
-      <w:proofErr w:type="gramStart"/>
-      <w:r>
-        <w:rPr>
-          <w:vertAlign w:val="subscript"/>
-        </w:rPr>
-        <w:t>Year</w:t>
-      </w:r>
-      <w:r>
-        <w:t>(</w:t>
-      </w:r>
-      <w:proofErr w:type="gramEnd"/>
-      <w:r>
-        <w:t xml:space="preserve">Events </w:t>
-      </w:r>
-      <w:r>
-        <w:rPr>
-          <w:rFonts w:ascii="MS Gothic" w:eastAsia="MS Gothic" w:hAnsi="MS Gothic" w:cs="MS Gothic"/>
-        </w:rPr>
-        <w:t>⋈</w:t>
-      </w:r>
-      <w:r>
-        <w:t xml:space="preserve"> </w:t>
-      </w:r>
-      <w:proofErr w:type="spellStart"/>
-      <w:r>
-        <w:t>Gam</w:t>
-      </w:r>
-      <w:r>
-        <w:t>es</w:t>
-      </w:r>
-      <w:r>
-        <w:t>CarlsenLost</w:t>
+      <w:proofErr w:type="spellStart"/>
+      <w:r>
+        <w:t>GamesCarlsenLost</w:t>
       </w:r>
       <w:proofErr w:type="spellEnd"/>
       <w:r>
@@ -2034,22 +1937,51 @@
           <w:numId w:val="3"/>
         </w:numPr>
       </w:pPr>
-      <w:proofErr w:type="gramStart"/>
       <w:r>
         <w:t>ρ(</w:t>
       </w:r>
       <w:proofErr w:type="spellStart"/>
-      <w:proofErr w:type="gramEnd"/>
-      <w:r>
-        <w:t>GamesCarlsenPlayedW</w:t>
-      </w:r>
-      <w:r>
-        <w:t>hite</w:t>
+      <w:r>
+        <w:t>BlackOpponents</w:t>
+      </w:r>
+      <w:r>
+        <w:rPr>
+          <w:vertAlign w:val="subscript"/>
+        </w:rPr>
+        <w:t>pID</w:t>
+      </w:r>
+      <w:proofErr w:type="spellEnd"/>
+      <w:r>
+        <w:rPr>
+          <w:vertAlign w:val="subscript"/>
+        </w:rPr>
+        <w:t xml:space="preserve"> / </w:t>
+      </w:r>
+      <w:proofErr w:type="spellStart"/>
+      <w:r>
+        <w:rPr>
+          <w:vertAlign w:val="subscript"/>
+        </w:rPr>
+        <w:t>bpID</w:t>
       </w:r>
       <w:proofErr w:type="spellEnd"/>
       <w:r>
         <w:t xml:space="preserve">, </w:t>
       </w:r>
+      <w:r>
+        <w:t>π</w:t>
+      </w:r>
+      <w:proofErr w:type="spellStart"/>
+      <w:r>
+        <w:rPr>
+          <w:vertAlign w:val="subscript"/>
+        </w:rPr>
+        <w:t>bpID</w:t>
+      </w:r>
+      <w:proofErr w:type="spellEnd"/>
+      <w:r>
+        <w:t>(</w:t>
+      </w:r>
       <w:proofErr w:type="spellStart"/>
       <w:r>
         <w:t>σ</w:t>
@@ -2101,22 +2033,139 @@
       <w:r>
         <w:t xml:space="preserve"> Games)</w:t>
       </w:r>
-    </w:p>
-    <w:p>
-      <w:pPr>
-        <w:pStyle w:val="ListParagraph"/>
-      </w:pPr>
-      <w:proofErr w:type="gramStart"/>
+      <w:r>
+        <w:t>)</w:t>
+      </w:r>
+    </w:p>
+    <w:p>
+      <w:pPr>
+        <w:pStyle w:val="ListParagraph"/>
+      </w:pPr>
       <w:r>
         <w:t>ρ(</w:t>
       </w:r>
       <w:proofErr w:type="spellStart"/>
-      <w:proofErr w:type="gramEnd"/>
-      <w:r>
-        <w:t>GamesCarlsenPlayedB</w:t>
-      </w:r>
-      <w:r>
-        <w:t>lack</w:t>
+      <w:r>
+        <w:t>White</w:t>
+      </w:r>
+      <w:r>
+        <w:t>Opponents</w:t>
+      </w:r>
+      <w:r>
+        <w:rPr>
+          <w:vertAlign w:val="subscript"/>
+        </w:rPr>
+        <w:t>pID</w:t>
+      </w:r>
+      <w:proofErr w:type="spellEnd"/>
+      <w:r>
+        <w:rPr>
+          <w:vertAlign w:val="subscript"/>
+        </w:rPr>
+        <w:t xml:space="preserve"> / </w:t>
+      </w:r>
+      <w:proofErr w:type="spellStart"/>
+      <w:r>
+        <w:rPr>
+          <w:vertAlign w:val="subscript"/>
+        </w:rPr>
+        <w:t>w</w:t>
+      </w:r>
+      <w:r>
+        <w:rPr>
+          <w:vertAlign w:val="subscript"/>
+        </w:rPr>
+        <w:t>pID</w:t>
+      </w:r>
+      <w:proofErr w:type="spellEnd"/>
+      <w:r>
+        <w:t>, π</w:t>
+      </w:r>
+      <w:proofErr w:type="spellStart"/>
+      <w:r>
+        <w:rPr>
+          <w:vertAlign w:val="subscript"/>
+        </w:rPr>
+        <w:t>w</w:t>
+      </w:r>
+      <w:r>
+        <w:rPr>
+          <w:vertAlign w:val="subscript"/>
+        </w:rPr>
+        <w:t>pID</w:t>
+      </w:r>
+      <w:proofErr w:type="spellEnd"/>
+      <w:r>
+        <w:t>(</w:t>
+      </w:r>
+      <w:proofErr w:type="spellStart"/>
+      <w:r>
+        <w:t>σ</w:t>
+      </w:r>
+      <w:r>
+        <w:rPr>
+          <w:vertAlign w:val="subscript"/>
+        </w:rPr>
+        <w:t>Name</w:t>
+      </w:r>
+      <w:proofErr w:type="spellEnd"/>
+      <w:r>
+        <w:rPr>
+          <w:vertAlign w:val="subscript"/>
+        </w:rPr>
+        <w:t>=="Magnus Carlsen"</w:t>
+      </w:r>
+      <w:r>
+        <w:t xml:space="preserve">(Players) </w:t>
+      </w:r>
+      <w:r>
+        <w:rPr>
+          <w:rFonts w:ascii="MS Gothic" w:eastAsia="MS Gothic" w:hAnsi="MS Gothic" w:cs="MS Gothic"/>
+        </w:rPr>
+        <w:t>⋈</w:t>
+      </w:r>
+      <w:proofErr w:type="spellStart"/>
+      <w:r>
+        <w:rPr>
+          <w:vertAlign w:val="subscript"/>
+        </w:rPr>
+        <w:t>pID</w:t>
+      </w:r>
+      <w:proofErr w:type="spellEnd"/>
+      <w:r>
+        <w:rPr>
+          <w:vertAlign w:val="subscript"/>
+        </w:rPr>
+        <w:t>==</w:t>
+      </w:r>
+      <w:proofErr w:type="spellStart"/>
+      <w:r>
+        <w:rPr>
+          <w:vertAlign w:val="subscript"/>
+        </w:rPr>
+        <w:t>b</w:t>
+      </w:r>
+      <w:r>
+        <w:rPr>
+          <w:vertAlign w:val="subscript"/>
+        </w:rPr>
+        <w:t>pID</w:t>
+      </w:r>
+      <w:proofErr w:type="spellEnd"/>
+      <w:r>
+        <w:t xml:space="preserve"> Games))</w:t>
+      </w:r>
+    </w:p>
+    <w:p>
+      <w:pPr>
+        <w:pStyle w:val="ListParagraph"/>
+      </w:pPr>
+      <w:r>
+        <w:t>ρ(</w:t>
+      </w:r>
+      <w:proofErr w:type="spellStart"/>
+      <w:r>
+        <w:t>AllOpponents</w:t>
       </w:r>
       <w:proofErr w:type="spellEnd"/>
       <w:r>
@@ -2124,7 +2173,39 @@
       </w:r>
       <w:proofErr w:type="spellStart"/>
       <w:r>
-        <w:t>σ</w:t>
+        <w:t>BlackOpponents</w:t>
+      </w:r>
+      <w:proofErr w:type="spellEnd"/>
+      <w:r>
+        <w:t xml:space="preserve"> </w:t>
+      </w:r>
+      <w:r>
+        <w:rPr>
+          <w:rFonts w:hint="eastAsia"/>
+        </w:rPr>
+        <w:t>∪</w:t>
+      </w:r>
+      <w:r>
+        <w:rPr>
+          <w:rFonts w:hint="eastAsia"/>
+        </w:rPr>
+        <w:t xml:space="preserve"> </w:t>
+      </w:r>
+      <w:proofErr w:type="spellStart"/>
+      <w:r>
+        <w:t>WhiteOpponents</w:t>
+      </w:r>
+      <w:proofErr w:type="spellEnd"/>
+      <w:r>
+        <w:t>)</w:t>
+      </w:r>
+    </w:p>
+    <w:p>
+      <w:pPr>
+        <w:pStyle w:val="ListParagraph"/>
+      </w:pPr>
+      <w:r>
+        <w:t>π</w:t>
       </w:r>
       <w:r>
         <w:rPr>
@@ -2132,15 +2213,8 @@
         </w:rPr>
         <w:t>Name</w:t>
       </w:r>
-      <w:proofErr w:type="spellEnd"/>
-      <w:r>
-        <w:rPr>
-          <w:vertAlign w:val="subscript"/>
-        </w:rPr>
-        <w:t>=="Magnus Carlsen"</w:t>
-      </w:r>
-      <w:r>
-        <w:t xml:space="preserve">(Players) </w:t>
+      <w:r>
+        <w:t xml:space="preserve">(Players </w:t>
       </w:r>
       <w:r>
         <w:rPr>
@@ -2148,157 +2222,15 @@
         </w:rPr>
         <w:t>⋈</w:t>
       </w:r>
-      <w:proofErr w:type="spellStart"/>
-      <w:r>
-        <w:rPr>
-          <w:vertAlign w:val="subscript"/>
-        </w:rPr>
-        <w:t>pID</w:t>
-      </w:r>
-      <w:proofErr w:type="spellEnd"/>
-      <w:r>
-        <w:rPr>
-          <w:vertAlign w:val="subscript"/>
-        </w:rPr>
-        <w:t>==</w:t>
-      </w:r>
-      <w:proofErr w:type="spellStart"/>
-      <w:r>
-        <w:rPr>
-          <w:vertAlign w:val="subscript"/>
-        </w:rPr>
-        <w:t>b</w:t>
-      </w:r>
-      <w:r>
-        <w:rPr>
-          <w:vertAlign w:val="subscript"/>
-        </w:rPr>
-        <w:t>pID</w:t>
-      </w:r>
-      <w:proofErr w:type="spellEnd"/>
-      <w:r>
-        <w:t xml:space="preserve"> Games)</w:t>
-      </w:r>
-    </w:p>
-    <w:p>
-      <w:pPr>
-        <w:pStyle w:val="ListParagraph"/>
-      </w:pPr>
-      <w:proofErr w:type="gramStart"/>
-      <w:r>
-        <w:t>ρ(</w:t>
-      </w:r>
-      <w:proofErr w:type="spellStart"/>
-      <w:proofErr w:type="gramEnd"/>
-      <w:r>
-        <w:t>OpponentPIDs</w:t>
-      </w:r>
-      <w:proofErr w:type="spellEnd"/>
-      <w:r>
-        <w:t xml:space="preserve">, </w:t>
-      </w:r>
-      <w:r>
-        <w:t>π</w:t>
-      </w:r>
-      <w:proofErr w:type="spellStart"/>
-      <w:r>
-        <w:rPr>
-          <w:vertAlign w:val="subscript"/>
-        </w:rPr>
-        <w:t>bpID</w:t>
-      </w:r>
-      <w:proofErr w:type="spellEnd"/>
-      <w:r>
-        <w:t>(</w:t>
-      </w:r>
-      <w:proofErr w:type="spellStart"/>
-      <w:r>
-        <w:t>GamesCarlsenPlayedW</w:t>
-      </w:r>
-      <w:r>
-        <w:t>hite</w:t>
-      </w:r>
-      <w:proofErr w:type="spellEnd"/>
-      <w:r>
-        <w:t xml:space="preserve">) </w:t>
-      </w:r>
-      <w:r>
-        <w:rPr>
-          <w:rFonts w:hint="eastAsia"/>
-        </w:rPr>
-        <w:t>∪</w:t>
-      </w:r>
-      <w:r>
-        <w:t>π</w:t>
-      </w:r>
-      <w:proofErr w:type="spellStart"/>
-      <w:r>
-        <w:rPr>
-          <w:vertAlign w:val="subscript"/>
-        </w:rPr>
-        <w:t>w</w:t>
-      </w:r>
-      <w:r>
-        <w:rPr>
-          <w:vertAlign w:val="subscript"/>
-        </w:rPr>
-        <w:t>pID</w:t>
-      </w:r>
-      <w:proofErr w:type="spellEnd"/>
-      <w:r>
-        <w:t>(</w:t>
-      </w:r>
-      <w:proofErr w:type="spellStart"/>
-      <w:r>
-        <w:t>GamesCarlsenPlayed</w:t>
-      </w:r>
-      <w:r>
-        <w:t>B</w:t>
-      </w:r>
-      <w:r>
-        <w:t>lack</w:t>
-      </w:r>
-      <w:proofErr w:type="spellEnd"/>
-      <w:r>
-        <w:t>)</w:t>
-      </w:r>
-      <w:r>
-        <w:t>)</w:t>
-      </w:r>
-    </w:p>
-    <w:p>
-      <w:pPr>
-        <w:pStyle w:val="ListParagraph"/>
-      </w:pPr>
-      <w:r>
-        <w:t>π</w:t>
-      </w:r>
-      <w:proofErr w:type="gramStart"/>
-      <w:r>
-        <w:rPr>
-          <w:vertAlign w:val="subscript"/>
-        </w:rPr>
-        <w:t>Name</w:t>
-      </w:r>
-      <w:r>
-        <w:t>(</w:t>
-      </w:r>
-      <w:proofErr w:type="gramEnd"/>
-      <w:r>
-        <w:t xml:space="preserve">Players </w:t>
-      </w:r>
-      <w:r>
-        <w:rPr>
-          <w:rFonts w:ascii="MS Gothic" w:eastAsia="MS Gothic" w:hAnsi="MS Gothic" w:cs="MS Gothic"/>
-        </w:rPr>
-        <w:t>⋈</w:t>
-      </w:r>
-      <w:r>
+      <w:r>
+        <w:rPr>
+          <w:vertAlign w:val="subscript"/>
+        </w:rPr>
         <w:t xml:space="preserve"> </w:t>
       </w:r>
       <w:proofErr w:type="spellStart"/>
       <w:r>
-        <w:t>OpponentPIDs</w:t>
+        <w:t>AllOpponents</w:t>
       </w:r>
       <w:proofErr w:type="spellEnd"/>
       <w:r>
@@ -2318,12 +2250,177 @@
           <w:numId w:val="3"/>
         </w:numPr>
       </w:pPr>
-      <w:proofErr w:type="gramStart"/>
       <w:r>
         <w:t>ρ(</w:t>
       </w:r>
       <w:proofErr w:type="spellStart"/>
-      <w:proofErr w:type="gramEnd"/>
+      <w:r>
+        <w:t>PIDsHaveLostAsWhite</w:t>
+      </w:r>
+      <w:r>
+        <w:rPr>
+          <w:vertAlign w:val="subscript"/>
+        </w:rPr>
+        <w:t>pID</w:t>
+      </w:r>
+      <w:proofErr w:type="spellEnd"/>
+      <w:r>
+        <w:rPr>
+          <w:vertAlign w:val="subscript"/>
+        </w:rPr>
+        <w:t xml:space="preserve"> / </w:t>
+      </w:r>
+      <w:proofErr w:type="spellStart"/>
+      <w:r>
+        <w:rPr>
+          <w:vertAlign w:val="subscript"/>
+        </w:rPr>
+        <w:t>w</w:t>
+      </w:r>
+      <w:r>
+        <w:rPr>
+          <w:vertAlign w:val="subscript"/>
+        </w:rPr>
+        <w:t>pID</w:t>
+      </w:r>
+      <w:proofErr w:type="spellEnd"/>
+      <w:r>
+        <w:t>, π</w:t>
+      </w:r>
+      <w:proofErr w:type="spellStart"/>
+      <w:r>
+        <w:rPr>
+          <w:vertAlign w:val="subscript"/>
+        </w:rPr>
+        <w:t>wpID</w:t>
+      </w:r>
+      <w:proofErr w:type="spellEnd"/>
+      <w:r>
+        <w:t>(</w:t>
+      </w:r>
+      <w:proofErr w:type="spellStart"/>
+      <w:r>
+        <w:t>σ</w:t>
+      </w:r>
+      <w:r>
+        <w:rPr>
+          <w:vertAlign w:val="subscript"/>
+        </w:rPr>
+        <w:t>Result</w:t>
+      </w:r>
+      <w:proofErr w:type="spellEnd"/>
+      <w:r>
+        <w:rPr>
+          <w:vertAlign w:val="subscript"/>
+        </w:rPr>
+        <w:t>=="B"</w:t>
+      </w:r>
+      <w:r>
+        <w:t>(Games)))</w:t>
+      </w:r>
+    </w:p>
+    <w:p>
+      <w:pPr>
+        <w:pStyle w:val="ListParagraph"/>
+      </w:pPr>
+      <w:r>
+        <w:t>ρ(</w:t>
+      </w:r>
+      <w:proofErr w:type="spellStart"/>
+      <w:r>
+        <w:t>PIDsHaveLostAs</w:t>
+      </w:r>
+      <w:r>
+        <w:t>Black</w:t>
+      </w:r>
+      <w:r>
+        <w:rPr>
+          <w:vertAlign w:val="subscript"/>
+        </w:rPr>
+        <w:t>pID</w:t>
+      </w:r>
+      <w:proofErr w:type="spellEnd"/>
+      <w:r>
+        <w:rPr>
+          <w:vertAlign w:val="subscript"/>
+        </w:rPr>
+        <w:t xml:space="preserve"> / </w:t>
+      </w:r>
+      <w:proofErr w:type="spellStart"/>
+      <w:r>
+        <w:rPr>
+          <w:vertAlign w:val="subscript"/>
+        </w:rPr>
+        <w:t>b</w:t>
+      </w:r>
+      <w:r>
+        <w:rPr>
+          <w:vertAlign w:val="subscript"/>
+        </w:rPr>
+        <w:t>pID</w:t>
+      </w:r>
+      <w:proofErr w:type="spellEnd"/>
+      <w:r>
+        <w:t>, π</w:t>
+      </w:r>
+      <w:proofErr w:type="spellStart"/>
+      <w:r>
+        <w:rPr>
+          <w:vertAlign w:val="subscript"/>
+        </w:rPr>
+        <w:t>b</w:t>
+      </w:r>
+      <w:r>
+        <w:rPr>
+          <w:vertAlign w:val="subscript"/>
+        </w:rPr>
+        <w:t>pID</w:t>
+      </w:r>
+      <w:proofErr w:type="spellEnd"/>
+      <w:r>
+        <w:t>(</w:t>
+      </w:r>
+      <w:proofErr w:type="spellStart"/>
+      <w:r>
+        <w:t>σ</w:t>
+      </w:r>
+      <w:r>
+        <w:rPr>
+          <w:vertAlign w:val="subscript"/>
+        </w:rPr>
+        <w:t>Result</w:t>
+      </w:r>
+      <w:proofErr w:type="spellEnd"/>
+      <w:r>
+        <w:rPr>
+          <w:vertAlign w:val="subscript"/>
+        </w:rPr>
+        <w:t>=="</w:t>
+      </w:r>
+      <w:r>
+        <w:rPr>
+          <w:vertAlign w:val="subscript"/>
+        </w:rPr>
+        <w:t>W</w:t>
+      </w:r>
+      <w:r>
+        <w:rPr>
+          <w:vertAlign w:val="subscript"/>
+        </w:rPr>
+        <w:t>"</w:t>
+      </w:r>
+      <w:r>
+        <w:t>(Games)))</w:t>
+      </w:r>
+    </w:p>
+    <w:p>
+      <w:pPr>
+        <w:pStyle w:val="ListParagraph"/>
+      </w:pPr>
+      <w:r>
+        <w:t>ρ(</w:t>
+      </w:r>
+      <w:proofErr w:type="spellStart"/>
       <w:r>
         <w:t>PIDs</w:t>
       </w:r>
@@ -2337,153 +2434,83 @@
       <w:r>
         <w:t xml:space="preserve">, </w:t>
       </w:r>
+      <w:proofErr w:type="spellStart"/>
+      <w:r>
+        <w:t>PIDsHaveLostAsWhite</w:t>
+      </w:r>
+      <w:proofErr w:type="spellEnd"/>
+      <w:r>
+        <w:t xml:space="preserve"> </w:t>
+      </w:r>
+      <w:r>
+        <w:rPr>
+          <w:rFonts w:hint="eastAsia"/>
+        </w:rPr>
+        <w:t>∪</w:t>
+      </w:r>
+      <w:r>
+        <w:rPr>
+          <w:rFonts w:hint="eastAsia"/>
+        </w:rPr>
+        <w:t xml:space="preserve"> </w:t>
+      </w:r>
+      <w:proofErr w:type="spellStart"/>
+      <w:r>
+        <w:rPr>
+          <w:rFonts w:hint="eastAsia"/>
+        </w:rPr>
+        <w:t>P</w:t>
+      </w:r>
+      <w:r>
+        <w:t>IDsHaveLostAsBlack</w:t>
+      </w:r>
+      <w:proofErr w:type="spellEnd"/>
+      <w:r>
+        <w:t>)</w:t>
+      </w:r>
+    </w:p>
+    <w:p>
+      <w:pPr>
+        <w:pStyle w:val="ListParagraph"/>
+      </w:pPr>
+      <w:r>
+        <w:t>ρ(</w:t>
+      </w:r>
+      <w:proofErr w:type="spellStart"/>
+      <w:r>
+        <w:t>PIDsNeverLost</w:t>
+      </w:r>
+      <w:proofErr w:type="spellEnd"/>
+      <w:r>
+        <w:t>, π</w:t>
+      </w:r>
+      <w:proofErr w:type="spellStart"/>
+      <w:r>
+        <w:rPr>
+          <w:vertAlign w:val="subscript"/>
+        </w:rPr>
+        <w:t>pID</w:t>
+      </w:r>
+      <w:proofErr w:type="spellEnd"/>
+      <w:r>
+        <w:t xml:space="preserve">(Players) – </w:t>
+      </w:r>
+      <w:proofErr w:type="spellStart"/>
+      <w:r>
+        <w:t>PIDsHaveLost</w:t>
+      </w:r>
+      <w:proofErr w:type="spellEnd"/>
+      <w:r>
+        <w:t>))</w:t>
+      </w:r>
+    </w:p>
+    <w:p>
+      <w:pPr>
+        <w:pStyle w:val="ListParagraph"/>
+      </w:pPr>
       <w:r>
         <w:t>π</w:t>
       </w:r>
-      <w:proofErr w:type="spellStart"/>
-      <w:r>
-        <w:rPr>
-          <w:vertAlign w:val="subscript"/>
-        </w:rPr>
-        <w:t>wpID</w:t>
-      </w:r>
-      <w:proofErr w:type="spellEnd"/>
-      <w:r>
-        <w:t>(</w:t>
-      </w:r>
-      <w:proofErr w:type="spellStart"/>
-      <w:r>
-        <w:t>σ</w:t>
-      </w:r>
-      <w:r>
-        <w:rPr>
-          <w:vertAlign w:val="subscript"/>
-        </w:rPr>
-        <w:t>Result</w:t>
-      </w:r>
-      <w:proofErr w:type="spellEnd"/>
-      <w:r>
-        <w:rPr>
-          <w:vertAlign w:val="subscript"/>
-        </w:rPr>
-        <w:t>=="B"</w:t>
-      </w:r>
-      <w:r>
-        <w:t xml:space="preserve">(Games)) </w:t>
-      </w:r>
-      <w:r>
-        <w:rPr>
-          <w:rFonts w:hint="eastAsia"/>
-        </w:rPr>
-        <w:t>∪</w:t>
-      </w:r>
-      <w:r>
-        <w:rPr>
-          <w:rFonts w:hint="eastAsia"/>
-        </w:rPr>
-        <w:t xml:space="preserve"> </w:t>
-      </w:r>
-      <w:r>
-        <w:t>π</w:t>
-      </w:r>
-      <w:proofErr w:type="spellStart"/>
-      <w:r>
-        <w:rPr>
-          <w:vertAlign w:val="subscript"/>
-        </w:rPr>
-        <w:t>b</w:t>
-      </w:r>
-      <w:r>
-        <w:rPr>
-          <w:vertAlign w:val="subscript"/>
-        </w:rPr>
-        <w:t>pID</w:t>
-      </w:r>
-      <w:proofErr w:type="spellEnd"/>
-      <w:r>
-        <w:t>(</w:t>
-      </w:r>
-      <w:proofErr w:type="spellStart"/>
-      <w:r>
-        <w:t>σ</w:t>
-      </w:r>
-      <w:r>
-        <w:rPr>
-          <w:vertAlign w:val="subscript"/>
-        </w:rPr>
-        <w:t>Result</w:t>
-      </w:r>
-      <w:proofErr w:type="spellEnd"/>
-      <w:r>
-        <w:rPr>
-          <w:vertAlign w:val="subscript"/>
-        </w:rPr>
-        <w:t>=="</w:t>
-      </w:r>
-      <w:r>
-        <w:rPr>
-          <w:vertAlign w:val="subscript"/>
-        </w:rPr>
-        <w:t>W</w:t>
-      </w:r>
-      <w:r>
-        <w:rPr>
-          <w:vertAlign w:val="subscript"/>
-        </w:rPr>
-        <w:t>"</w:t>
-      </w:r>
-      <w:r>
-        <w:t>(Games)</w:t>
-      </w:r>
-      <w:r>
-        <w:t>))</w:t>
-      </w:r>
-    </w:p>
-    <w:p>
-      <w:pPr>
-        <w:pStyle w:val="ListParagraph"/>
-      </w:pPr>
-      <w:proofErr w:type="gramStart"/>
-      <w:r>
-        <w:t>ρ(</w:t>
-      </w:r>
-      <w:proofErr w:type="spellStart"/>
-      <w:proofErr w:type="gramEnd"/>
-      <w:r>
-        <w:t>PIDsNeverLost</w:t>
-      </w:r>
-      <w:proofErr w:type="spellEnd"/>
-      <w:r>
-        <w:t>, π</w:t>
-      </w:r>
-      <w:proofErr w:type="spellStart"/>
-      <w:r>
-        <w:rPr>
-          <w:vertAlign w:val="subscript"/>
-        </w:rPr>
-        <w:t>pID</w:t>
-      </w:r>
-      <w:proofErr w:type="spellEnd"/>
-      <w:r>
-        <w:t xml:space="preserve">(Players) – </w:t>
-      </w:r>
-      <w:proofErr w:type="spellStart"/>
-      <w:r>
-        <w:t>PIDsHaveLost</w:t>
-      </w:r>
-      <w:proofErr w:type="spellEnd"/>
-      <w:r>
-        <w:t>))</w:t>
-      </w:r>
-    </w:p>
-    <w:p>
-      <w:pPr>
-        <w:pStyle w:val="ListParagraph"/>
-      </w:pPr>
-      <w:r>
-        <w:t>π</w:t>
-      </w:r>
-      <w:proofErr w:type="gramStart"/>
       <w:r>
         <w:rPr>
           <w:vertAlign w:val="subscript"/>
@@ -2491,11 +2518,7 @@
         <w:t>Name</w:t>
       </w:r>
       <w:r>
-        <w:t>(</w:t>
-      </w:r>
-      <w:proofErr w:type="gramEnd"/>
-      <w:r>
-        <w:t xml:space="preserve">Players </w:t>
+        <w:t xml:space="preserve">(Players </w:t>
       </w:r>
       <w:r>
         <w:rPr>
@@ -2575,7 +2598,7 @@
       <w:tr>
         <w:tc>
           <w:tcPr>
-            <w:tcW w:w="9350" w:type="dxa"/>
+            <w:tcW w:w="7910" w:type="dxa"/>
           </w:tcPr>
           <w:p>
             <w:pPr>
@@ -2599,7 +2622,7 @@
       <w:tr>
         <w:tc>
           <w:tcPr>
-            <w:tcW w:w="9350" w:type="dxa"/>
+            <w:tcW w:w="7910" w:type="dxa"/>
           </w:tcPr>
           <w:p>
             <w:pPr>
@@ -2615,7 +2638,7 @@
       <w:tr>
         <w:tc>
           <w:tcPr>
-            <w:tcW w:w="9350" w:type="dxa"/>
+            <w:tcW w:w="7910" w:type="dxa"/>
           </w:tcPr>
           <w:p>
             <w:pPr>
@@ -2628,38 +2651,6 @@
           </w:p>
         </w:tc>
       </w:tr>
-      <w:tr>
-        <w:tc>
-          <w:tcPr>
-            <w:tcW w:w="9350" w:type="dxa"/>
-          </w:tcPr>
-          <w:p>
-            <w:pPr>
-              <w:pStyle w:val="ListParagraph"/>
-              <w:ind w:left="0"/>
-            </w:pPr>
-            <w:r>
-              <w:t>Steve</w:t>
-            </w:r>
-          </w:p>
-        </w:tc>
-      </w:tr>
-      <w:tr>
-        <w:tc>
-          <w:tcPr>
-            <w:tcW w:w="9350" w:type="dxa"/>
-          </w:tcPr>
-          <w:p>
-            <w:pPr>
-              <w:pStyle w:val="ListParagraph"/>
-              <w:ind w:left="0"/>
-            </w:pPr>
-            <w:r>
-              <w:t>Maria</w:t>
-            </w:r>
-          </w:p>
-        </w:tc>
-      </w:tr>
     </w:tbl>
     <w:p>
       <w:pPr>
@@ -2679,7 +2670,13 @@
         <w:t xml:space="preserve">Names of students </w:t>
       </w:r>
       <w:r>
-        <w:t xml:space="preserve">who </w:t>
+        <w:t>who</w:t>
+      </w:r>
+      <w:r>
+        <w:t xml:space="preserve"> are enrolled in at least one course and</w:t>
+      </w:r>
+      <w:r>
+        <w:t xml:space="preserve"> </w:t>
       </w:r>
       <w:r>
         <w:t>have not earned a C from any</w:t>
@@ -2880,13 +2877,8 @@
           <w:numId w:val="4"/>
         </w:numPr>
       </w:pPr>
-      <w:proofErr w:type="gramStart"/>
-      <w:r>
-        <w:t>ρ(</w:t>
-      </w:r>
-      <w:proofErr w:type="gramEnd"/>
-      <w:r>
-        <w:t>3xxxLevelCIDs, π</w:t>
+      <w:r>
+        <w:t>ρ(3xxxLevelCIDs, π</w:t>
       </w:r>
       <w:proofErr w:type="spellStart"/>
       <w:r>
@@ -2927,7 +2919,6 @@
       <w:r>
         <w:t>π</w:t>
       </w:r>
-      <w:proofErr w:type="gramStart"/>
       <w:r>
         <w:rPr>
           <w:vertAlign w:val="subscript"/>
@@ -2935,11 +2926,7 @@
         <w:t>Name</w:t>
       </w:r>
       <w:r>
-        <w:t>(</w:t>
-      </w:r>
-      <w:proofErr w:type="gramEnd"/>
-      <w:r>
-        <w:t>π</w:t>
+        <w:t>(π</w:t>
       </w:r>
       <w:proofErr w:type="spellStart"/>
       <w:r>
@@ -2989,14 +2976,59 @@
           <w:numId w:val="4"/>
         </w:numPr>
       </w:pPr>
-      <w:proofErr w:type="gramStart"/>
+      <w:r>
+        <w:t xml:space="preserve">ρ(Steve, </w:t>
+      </w:r>
+      <w:r>
+        <w:t>π</w:t>
+      </w:r>
+      <w:proofErr w:type="spellStart"/>
+      <w:r>
+        <w:rPr>
+          <w:vertAlign w:val="subscript"/>
+        </w:rPr>
+        <w:t>sID</w:t>
+      </w:r>
+      <w:proofErr w:type="spellEnd"/>
+      <w:r>
+        <w:t>(</w:t>
+      </w:r>
+      <w:proofErr w:type="spellStart"/>
+      <w:r>
+        <w:t>σ</w:t>
+      </w:r>
+      <w:r>
+        <w:rPr>
+          <w:vertAlign w:val="subscript"/>
+        </w:rPr>
+        <w:t>Name</w:t>
+      </w:r>
+      <w:proofErr w:type="spellEnd"/>
+      <w:r>
+        <w:rPr>
+          <w:vertAlign w:val="subscript"/>
+        </w:rPr>
+        <w:t>=="Steve"</w:t>
+      </w:r>
+      <w:r>
+        <w:t>(Students)))</w:t>
+      </w:r>
+    </w:p>
+    <w:p>
+      <w:pPr>
+        <w:pStyle w:val="ListParagraph"/>
+      </w:pPr>
       <w:r>
         <w:t>ρ(</w:t>
       </w:r>
-      <w:proofErr w:type="gramEnd"/>
-      <w:r>
-        <w:t>Steve</w:t>
-      </w:r>
+      <w:proofErr w:type="spellStart"/>
+      <w:r>
+        <w:t>StevesC</w:t>
+      </w:r>
+      <w:r>
+        <w:t>IDs</w:t>
+      </w:r>
+      <w:proofErr w:type="spellEnd"/>
       <w:r>
         <w:t xml:space="preserve">, </w:t>
       </w:r>
@@ -3008,6 +3040,51 @@
         <w:rPr>
           <w:vertAlign w:val="subscript"/>
         </w:rPr>
+        <w:t>cID</w:t>
+      </w:r>
+      <w:proofErr w:type="spellEnd"/>
+      <w:r>
+        <w:t>(</w:t>
+      </w:r>
+      <w:r>
+        <w:t xml:space="preserve">Steve </w:t>
+      </w:r>
+      <w:r>
+        <w:rPr>
+          <w:rFonts w:ascii="MS Gothic" w:eastAsia="MS Gothic" w:hAnsi="MS Gothic" w:cs="MS Gothic"/>
+        </w:rPr>
+        <w:t>⋈</w:t>
+      </w:r>
+      <w:r>
+        <w:t xml:space="preserve"> Enroll))</w:t>
+      </w:r>
+    </w:p>
+    <w:p>
+      <w:pPr>
+        <w:pStyle w:val="ListParagraph"/>
+      </w:pPr>
+      <w:r>
+        <w:t>ρ(</w:t>
+      </w:r>
+      <w:proofErr w:type="spellStart"/>
+      <w:r>
+        <w:t>StevesBFFs</w:t>
+      </w:r>
+      <w:proofErr w:type="spellEnd"/>
+      <w:r>
+        <w:t xml:space="preserve">, </w:t>
+      </w:r>
+      <w:r>
+        <w:t>(</w:t>
+      </w:r>
+      <w:r>
+        <w:t>π</w:t>
+      </w:r>
+      <w:proofErr w:type="spellStart"/>
+      <w:r>
+        <w:rPr>
+          <w:vertAlign w:val="subscript"/>
+        </w:rPr>
         <w:t>sID</w:t>
       </w:r>
       <w:proofErr w:type="spellEnd"/>
@@ -3015,14 +3092,46 @@
         <w:rPr>
           <w:vertAlign w:val="subscript"/>
         </w:rPr>
-        <w:t>, Name</w:t>
-      </w:r>
+        <w:t xml:space="preserve">, </w:t>
+      </w:r>
+      <w:proofErr w:type="spellStart"/>
+      <w:r>
+        <w:rPr>
+          <w:vertAlign w:val="subscript"/>
+        </w:rPr>
+        <w:t>cID</w:t>
+      </w:r>
+      <w:proofErr w:type="spellEnd"/>
       <w:r>
         <w:t>(</w:t>
       </w:r>
-      <w:proofErr w:type="spellStart"/>
-      <w:r>
-        <w:t>σ</w:t>
+      <w:r>
+        <w:t>Enroll</w:t>
+      </w:r>
+      <w:r>
+        <w:t xml:space="preserve">) / </w:t>
+      </w:r>
+      <w:proofErr w:type="spellStart"/>
+      <w:r>
+        <w:t>StevesCIDs</w:t>
+      </w:r>
+      <w:proofErr w:type="spellEnd"/>
+      <w:r>
+        <w:t>)</w:t>
+      </w:r>
+      <w:r>
+        <w:t xml:space="preserve"> – Steve</w:t>
+      </w:r>
+      <w:r>
+        <w:t>)</w:t>
+      </w:r>
+    </w:p>
+    <w:p>
+      <w:pPr>
+        <w:pStyle w:val="ListParagraph"/>
+      </w:pPr>
+      <w:r>
+        <w:t>π</w:t>
       </w:r>
       <w:r>
         <w:rPr>
@@ -3030,56 +3139,11 @@
         </w:rPr>
         <w:t>Name</w:t>
       </w:r>
-      <w:proofErr w:type="spellEnd"/>
-      <w:r>
-        <w:rPr>
-          <w:vertAlign w:val="subscript"/>
-        </w:rPr>
-        <w:t>=="Steve"</w:t>
-      </w:r>
-      <w:r>
-        <w:t>(Students)</w:t>
-      </w:r>
-      <w:r>
-        <w:t>))</w:t>
-      </w:r>
-    </w:p>
-    <w:p>
-      <w:pPr>
-        <w:pStyle w:val="ListParagraph"/>
-      </w:pPr>
-      <w:proofErr w:type="gramStart"/>
-      <w:r>
-        <w:t>ρ(</w:t>
-      </w:r>
-      <w:proofErr w:type="spellStart"/>
-      <w:proofErr w:type="gramEnd"/>
-      <w:r>
-        <w:t>StevesC</w:t>
-      </w:r>
-      <w:r>
-        <w:t>IDs</w:t>
-      </w:r>
-      <w:proofErr w:type="spellEnd"/>
-      <w:r>
-        <w:t xml:space="preserve">, </w:t>
-      </w:r>
-      <w:r>
-        <w:t>π</w:t>
-      </w:r>
-      <w:proofErr w:type="spellStart"/>
-      <w:r>
-        <w:rPr>
-          <w:vertAlign w:val="subscript"/>
-        </w:rPr>
-        <w:t>cID</w:t>
-      </w:r>
-      <w:proofErr w:type="spellEnd"/>
       <w:r>
         <w:t>(</w:t>
       </w:r>
       <w:r>
-        <w:t xml:space="preserve">Steve </w:t>
+        <w:t xml:space="preserve">Students </w:t>
       </w:r>
       <w:r>
         <w:rPr>
@@ -3088,97 +3152,15 @@
         <w:t>⋈</w:t>
       </w:r>
       <w:r>
-        <w:t xml:space="preserve"> Enroll))</w:t>
-      </w:r>
-    </w:p>
-    <w:p>
-      <w:pPr>
-        <w:pStyle w:val="ListParagraph"/>
-      </w:pPr>
-      <w:proofErr w:type="gramStart"/>
-      <w:r>
-        <w:t>ρ(</w:t>
-      </w:r>
-      <w:proofErr w:type="spellStart"/>
-      <w:proofErr w:type="gramEnd"/>
+        <w:t xml:space="preserve"> </w:t>
+      </w:r>
+      <w:proofErr w:type="spellStart"/>
       <w:r>
         <w:t>StevesBFFs</w:t>
       </w:r>
       <w:proofErr w:type="spellEnd"/>
       <w:r>
-        <w:t xml:space="preserve">, </w:t>
-      </w:r>
-      <w:r>
-        <w:t>π</w:t>
-      </w:r>
-      <w:proofErr w:type="spellStart"/>
-      <w:r>
-        <w:rPr>
-          <w:vertAlign w:val="subscript"/>
-        </w:rPr>
-        <w:t>sID</w:t>
-      </w:r>
-      <w:proofErr w:type="spellEnd"/>
-      <w:r>
-        <w:rPr>
-          <w:vertAlign w:val="subscript"/>
-        </w:rPr>
-        <w:t xml:space="preserve">, Name, </w:t>
-      </w:r>
-      <w:proofErr w:type="spellStart"/>
-      <w:r>
-        <w:rPr>
-          <w:vertAlign w:val="subscript"/>
-        </w:rPr>
-        <w:t>cID</w:t>
-      </w:r>
-      <w:proofErr w:type="spellEnd"/>
-      <w:r>
-        <w:t xml:space="preserve">(Students </w:t>
-      </w:r>
-      <w:r>
-        <w:rPr>
-          <w:rFonts w:ascii="MS Gothic" w:eastAsia="MS Gothic" w:hAnsi="MS Gothic" w:cs="MS Gothic"/>
-        </w:rPr>
-        <w:t>⋈</w:t>
-      </w:r>
-      <w:r>
-        <w:t xml:space="preserve"> Enroll) / </w:t>
-      </w:r>
-      <w:proofErr w:type="spellStart"/>
-      <w:r>
-        <w:t>StevesCIDs</w:t>
-      </w:r>
-      <w:proofErr w:type="spellEnd"/>
-      <w:r>
         <w:t>)</w:t>
-      </w:r>
-    </w:p>
-    <w:p>
-      <w:pPr>
-        <w:pStyle w:val="ListParagraph"/>
-      </w:pPr>
-      <w:r>
-        <w:t>π</w:t>
-      </w:r>
-      <w:proofErr w:type="gramStart"/>
-      <w:r>
-        <w:rPr>
-          <w:vertAlign w:val="subscript"/>
-        </w:rPr>
-        <w:t>Name</w:t>
-      </w:r>
-      <w:r>
-        <w:t>(</w:t>
-      </w:r>
-      <w:proofErr w:type="spellStart"/>
-      <w:proofErr w:type="gramEnd"/>
-      <w:r>
-        <w:t>StevesBFFs</w:t>
-      </w:r>
-      <w:proofErr w:type="spellEnd"/>
-      <w:r>
-        <w:t xml:space="preserve"> – Steve)</w:t>
       </w:r>
     </w:p>
     <w:sectPr>

</xml_diff>